<commit_message>
Implmenentando INCLUSAO, ao inves de LISTAR, FE já esta pronto, resolvido issue não carregar script FiberGuardina.Utils, Core agora carrega multiplos scripts
</commit_message>
<xml_diff>
--- a/temp/LOG_DIARIO.docx
+++ b/temp/LOG_DIARIO.docx
@@ -17,6 +17,7 @@
           <w:bCs/>
           <w:sz w:val="28"/>
           <w:szCs w:val="28"/>
+          <w:highlight w:val="yellow"/>
         </w:rPr>
         <w:t>11/</w:t>
       </w:r>
@@ -26,6 +27,7 @@
           <w:bCs/>
           <w:sz w:val="28"/>
           <w:szCs w:val="28"/>
+          <w:highlight w:val="yellow"/>
         </w:rPr>
         <w:t>JUL</w:t>
       </w:r>
@@ -35,6 +37,7 @@
           <w:bCs/>
           <w:sz w:val="28"/>
           <w:szCs w:val="28"/>
+          <w:highlight w:val="yellow"/>
         </w:rPr>
         <w:t>/2025</w:t>
       </w:r>
@@ -62,6 +65,490 @@
     <w:p>
       <w:r>
         <w:t>- Considerar incorporar as paginas em resource/static dentro do backend</w:t>
+      </w:r>
+    </w:p>
+    <w:p/>
+    <w:p>
+      <w:pPr>
+        <w:rPr>
+          <w:b/>
+          <w:bCs/>
+          <w:sz w:val="28"/>
+          <w:szCs w:val="28"/>
+        </w:rPr>
+      </w:pPr>
+      <w:r>
+        <w:rPr>
+          <w:b/>
+          <w:bCs/>
+          <w:sz w:val="28"/>
+          <w:szCs w:val="28"/>
+          <w:highlight w:val="yellow"/>
+        </w:rPr>
+        <w:t>1</w:t>
+      </w:r>
+      <w:r>
+        <w:rPr>
+          <w:b/>
+          <w:bCs/>
+          <w:sz w:val="28"/>
+          <w:szCs w:val="28"/>
+          <w:highlight w:val="yellow"/>
+        </w:rPr>
+        <w:t>2</w:t>
+      </w:r>
+      <w:r>
+        <w:rPr>
+          <w:b/>
+          <w:bCs/>
+          <w:sz w:val="28"/>
+          <w:szCs w:val="28"/>
+          <w:highlight w:val="yellow"/>
+        </w:rPr>
+        <w:t>/JUL/2025</w:t>
+      </w:r>
+    </w:p>
+    <w:p>
+      <w:r>
+        <w:t>Mudei a abordagem, estou construindo o endpoint de CRIAR NOVO USUARIO primeiro, encontrei um problema na carga dos scripts javascript, vou tentar fazer mapeamento dinamico de forma a não deixar hardcoded no codigo</w:t>
+      </w:r>
+      <w:r>
+        <w:br/>
+      </w:r>
+    </w:p>
+    <w:p>
+      <w:pPr>
+        <w:spacing w:after="0" w:line="240" w:lineRule="auto"/>
+        <w:rPr>
+          <w:rFonts w:ascii="Times New Roman" w:hAnsi="Times New Roman" w:cs="Times New Roman"/>
+        </w:rPr>
+      </w:pPr>
+      <w:r>
+        <w:rPr>
+          <w:rFonts w:ascii="Times New Roman" w:hAnsi="Times New Roman" w:cs="Times New Roman"/>
+          <w:b/>
+          <w:bCs/>
+        </w:rPr>
+        <w:t>Excelente descoberta!</w:t>
+      </w:r>
+      <w:r>
+        <w:rPr>
+          <w:rFonts w:ascii="Times New Roman" w:hAnsi="Times New Roman" w:cs="Times New Roman"/>
+        </w:rPr>
+        <w:t xml:space="preserve"> Você identificou o problema raiz: o carregamento dinâmico de páginas via innerHTML não executa scripts que estão hardcoded no HTML carregado.</w:t>
+      </w:r>
+    </w:p>
+    <w:p>
+      <w:pPr>
+        <w:spacing w:after="0" w:line="240" w:lineRule="auto"/>
+        <w:rPr>
+          <w:rFonts w:ascii="Times New Roman" w:hAnsi="Times New Roman" w:cs="Times New Roman"/>
+          <w:b/>
+          <w:bCs/>
+        </w:rPr>
+      </w:pPr>
+      <w:r>
+        <w:rPr>
+          <w:rFonts w:ascii="Times New Roman" w:hAnsi="Times New Roman" w:cs="Times New Roman"/>
+          <w:b/>
+          <w:bCs/>
+        </w:rPr>
+        <w:t>Por que isso acontece?</w:t>
+      </w:r>
+    </w:p>
+    <w:p>
+      <w:pPr>
+        <w:spacing w:after="0" w:line="240" w:lineRule="auto"/>
+        <w:rPr>
+          <w:rFonts w:ascii="Times New Roman" w:hAnsi="Times New Roman" w:cs="Times New Roman"/>
+        </w:rPr>
+      </w:pPr>
+      <w:r>
+        <w:rPr>
+          <w:rFonts w:ascii="Times New Roman" w:hAnsi="Times New Roman" w:cs="Times New Roman"/>
+        </w:rPr>
+        <w:t xml:space="preserve">Quando você usa innerHTML para injetar HTML, o browser </w:t>
+      </w:r>
+      <w:r>
+        <w:rPr>
+          <w:rFonts w:ascii="Times New Roman" w:hAnsi="Times New Roman" w:cs="Times New Roman"/>
+          <w:b/>
+          <w:bCs/>
+        </w:rPr>
+        <w:t>não executa</w:t>
+      </w:r>
+      <w:r>
+        <w:rPr>
+          <w:rFonts w:ascii="Times New Roman" w:hAnsi="Times New Roman" w:cs="Times New Roman"/>
+        </w:rPr>
+        <w:t xml:space="preserve"> as tags &lt;script&gt; por questões de segurança. É um comportamento padrão do DOM.</w:t>
+      </w:r>
+    </w:p>
+    <w:p>
+      <w:pPr>
+        <w:spacing w:after="0" w:line="240" w:lineRule="auto"/>
+        <w:rPr>
+          <w:rFonts w:ascii="Times New Roman" w:hAnsi="Times New Roman" w:cs="Times New Roman"/>
+        </w:rPr>
+      </w:pPr>
+      <w:r>
+        <w:rPr>
+          <w:rFonts w:ascii="Times New Roman" w:hAnsi="Times New Roman" w:cs="Times New Roman"/>
+        </w:rPr>
+        <w:t xml:space="preserve">// </w:t>
+      </w:r>
+      <w:r>
+        <w:rPr>
+          <w:rFonts w:ascii="Segoe UI Emoji" w:hAnsi="Segoe UI Emoji" w:cs="Segoe UI Emoji"/>
+        </w:rPr>
+        <w:t>❌</w:t>
+      </w:r>
+      <w:r>
+        <w:rPr>
+          <w:rFonts w:ascii="Times New Roman" w:hAnsi="Times New Roman" w:cs="Times New Roman"/>
+        </w:rPr>
+        <w:t xml:space="preserve"> Scripts não são executados</w:t>
+      </w:r>
+    </w:p>
+    <w:p>
+      <w:pPr>
+        <w:spacing w:after="0" w:line="240" w:lineRule="auto"/>
+        <w:rPr>
+          <w:rFonts w:ascii="Times New Roman" w:hAnsi="Times New Roman" w:cs="Times New Roman"/>
+        </w:rPr>
+      </w:pPr>
+      <w:r>
+        <w:rPr>
+          <w:rFonts w:ascii="Times New Roman" w:hAnsi="Times New Roman" w:cs="Times New Roman"/>
+        </w:rPr>
+        <w:t>document.getElementById("conteudo-principal").innerHTML = html;</w:t>
+      </w:r>
+    </w:p>
+    <w:p>
+      <w:pPr>
+        <w:spacing w:after="0" w:line="240" w:lineRule="auto"/>
+        <w:rPr>
+          <w:rFonts w:ascii="Times New Roman" w:hAnsi="Times New Roman" w:cs="Times New Roman"/>
+          <w:b/>
+          <w:bCs/>
+        </w:rPr>
+      </w:pPr>
+      <w:r>
+        <w:rPr>
+          <w:rFonts w:ascii="Times New Roman" w:hAnsi="Times New Roman" w:cs="Times New Roman"/>
+          <w:b/>
+          <w:bCs/>
+        </w:rPr>
+        <w:t>Soluções Técnicas</w:t>
+      </w:r>
+    </w:p>
+    <w:p>
+      <w:pPr>
+        <w:spacing w:after="0" w:line="240" w:lineRule="auto"/>
+        <w:rPr>
+          <w:rFonts w:ascii="Times New Roman" w:hAnsi="Times New Roman" w:cs="Times New Roman"/>
+          <w:b/>
+          <w:bCs/>
+        </w:rPr>
+      </w:pPr>
+      <w:r>
+        <w:rPr>
+          <w:rFonts w:ascii="Times New Roman" w:hAnsi="Times New Roman" w:cs="Times New Roman"/>
+          <w:b/>
+          <w:bCs/>
+        </w:rPr>
+        <w:t>Solução 1: Modificar o Core para Executar Scripts (Recomendada)### Solução 2: Remover Scripts Hardcoded e Usar Apenas Mapeamento</w:t>
+      </w:r>
+    </w:p>
+    <w:p>
+      <w:pPr>
+        <w:spacing w:after="0" w:line="240" w:lineRule="auto"/>
+        <w:rPr>
+          <w:rFonts w:ascii="Times New Roman" w:hAnsi="Times New Roman" w:cs="Times New Roman"/>
+        </w:rPr>
+      </w:pPr>
+      <w:r>
+        <w:rPr>
+          <w:rFonts w:ascii="Times New Roman" w:hAnsi="Times New Roman" w:cs="Times New Roman"/>
+          <w:b/>
+          <w:bCs/>
+        </w:rPr>
+        <w:t>Opção mais elegante:</w:t>
+      </w:r>
+      <w:r>
+        <w:rPr>
+          <w:rFonts w:ascii="Times New Roman" w:hAnsi="Times New Roman" w:cs="Times New Roman"/>
+        </w:rPr>
+        <w:t xml:space="preserve"> Remova todos os scripts hardcoded do HTML e mapeie todas as dependências:</w:t>
+      </w:r>
+    </w:p>
+    <w:p>
+      <w:pPr>
+        <w:spacing w:after="0" w:line="240" w:lineRule="auto"/>
+        <w:rPr>
+          <w:rFonts w:ascii="Times New Roman" w:hAnsi="Times New Roman" w:cs="Times New Roman"/>
+        </w:rPr>
+      </w:pPr>
+    </w:p>
+    <w:p>
+      <w:pPr>
+        <w:spacing w:after="0" w:line="240" w:lineRule="auto"/>
+        <w:rPr>
+          <w:rFonts w:ascii="Consolas" w:hAnsi="Consolas" w:cs="Times New Roman"/>
+        </w:rPr>
+      </w:pPr>
+      <w:r>
+        <w:rPr>
+          <w:rFonts w:ascii="Consolas" w:hAnsi="Consolas" w:cs="Times New Roman"/>
+        </w:rPr>
+        <w:t>const pageToScriptMap = {</w:t>
+      </w:r>
+    </w:p>
+    <w:p>
+      <w:pPr>
+        <w:spacing w:after="0" w:line="240" w:lineRule="auto"/>
+        <w:rPr>
+          <w:rFonts w:ascii="Consolas" w:hAnsi="Consolas" w:cs="Times New Roman"/>
+        </w:rPr>
+      </w:pPr>
+      <w:r>
+        <w:rPr>
+          <w:rFonts w:ascii="Consolas" w:hAnsi="Consolas" w:cs="Times New Roman"/>
+        </w:rPr>
+        <w:t xml:space="preserve">  "tela_cadastro_recebimento.html": [</w:t>
+      </w:r>
+    </w:p>
+    <w:p>
+      <w:pPr>
+        <w:spacing w:after="0" w:line="240" w:lineRule="auto"/>
+        <w:rPr>
+          <w:rFonts w:ascii="Consolas" w:hAnsi="Consolas" w:cs="Times New Roman"/>
+        </w:rPr>
+      </w:pPr>
+      <w:r>
+        <w:rPr>
+          <w:rFonts w:ascii="Consolas" w:hAnsi="Consolas" w:cs="Times New Roman"/>
+        </w:rPr>
+        <w:t xml:space="preserve">    "assets/js/fiberguardian_utils.js",</w:t>
+      </w:r>
+    </w:p>
+    <w:p>
+      <w:pPr>
+        <w:spacing w:after="0" w:line="240" w:lineRule="auto"/>
+        <w:rPr>
+          <w:rFonts w:ascii="Consolas" w:hAnsi="Consolas" w:cs="Times New Roman"/>
+        </w:rPr>
+      </w:pPr>
+      <w:r>
+        <w:rPr>
+          <w:rFonts w:ascii="Consolas" w:hAnsi="Consolas" w:cs="Times New Roman"/>
+        </w:rPr>
+        <w:t xml:space="preserve">    "assets/js/tela_cadastro_recebimento.js"</w:t>
+      </w:r>
+    </w:p>
+    <w:p>
+      <w:pPr>
+        <w:spacing w:after="0" w:line="240" w:lineRule="auto"/>
+        <w:rPr>
+          <w:rFonts w:ascii="Consolas" w:hAnsi="Consolas" w:cs="Times New Roman"/>
+        </w:rPr>
+      </w:pPr>
+      <w:r>
+        <w:rPr>
+          <w:rFonts w:ascii="Consolas" w:hAnsi="Consolas" w:cs="Times New Roman"/>
+        </w:rPr>
+        <w:t xml:space="preserve">  ],</w:t>
+      </w:r>
+    </w:p>
+    <w:p>
+      <w:pPr>
+        <w:spacing w:after="0" w:line="240" w:lineRule="auto"/>
+        <w:rPr>
+          <w:rFonts w:ascii="Consolas" w:hAnsi="Consolas" w:cs="Times New Roman"/>
+        </w:rPr>
+      </w:pPr>
+      <w:r>
+        <w:rPr>
+          <w:rFonts w:ascii="Consolas" w:hAnsi="Consolas" w:cs="Times New Roman"/>
+        </w:rPr>
+        <w:t xml:space="preserve">  "tela_cadastro_usuario.html": [</w:t>
+      </w:r>
+    </w:p>
+    <w:p>
+      <w:pPr>
+        <w:spacing w:after="0" w:line="240" w:lineRule="auto"/>
+        <w:rPr>
+          <w:rFonts w:ascii="Consolas" w:hAnsi="Consolas" w:cs="Times New Roman"/>
+        </w:rPr>
+      </w:pPr>
+      <w:r>
+        <w:rPr>
+          <w:rFonts w:ascii="Consolas" w:hAnsi="Consolas" w:cs="Times New Roman"/>
+        </w:rPr>
+        <w:t xml:space="preserve">    "assets/js/fiberguardian_utils.js", </w:t>
+      </w:r>
+    </w:p>
+    <w:p>
+      <w:pPr>
+        <w:spacing w:after="0" w:line="240" w:lineRule="auto"/>
+        <w:rPr>
+          <w:rFonts w:ascii="Consolas" w:hAnsi="Consolas" w:cs="Times New Roman"/>
+        </w:rPr>
+      </w:pPr>
+      <w:r>
+        <w:rPr>
+          <w:rFonts w:ascii="Consolas" w:hAnsi="Consolas" w:cs="Times New Roman"/>
+        </w:rPr>
+        <w:t xml:space="preserve">    "assets/js/tela_cadastro_usuario.js"</w:t>
+      </w:r>
+    </w:p>
+    <w:p>
+      <w:pPr>
+        <w:spacing w:after="0" w:line="240" w:lineRule="auto"/>
+        <w:rPr>
+          <w:rFonts w:ascii="Consolas" w:hAnsi="Consolas" w:cs="Times New Roman"/>
+        </w:rPr>
+      </w:pPr>
+      <w:r>
+        <w:rPr>
+          <w:rFonts w:ascii="Consolas" w:hAnsi="Consolas" w:cs="Times New Roman"/>
+        </w:rPr>
+        <w:t xml:space="preserve">  ],</w:t>
+      </w:r>
+    </w:p>
+    <w:p>
+      <w:pPr>
+        <w:spacing w:after="0" w:line="240" w:lineRule="auto"/>
+        <w:rPr>
+          <w:rFonts w:ascii="Consolas" w:hAnsi="Consolas" w:cs="Times New Roman"/>
+        </w:rPr>
+      </w:pPr>
+      <w:r>
+        <w:rPr>
+          <w:rFonts w:ascii="Consolas" w:hAnsi="Consolas" w:cs="Times New Roman"/>
+        </w:rPr>
+        <w:t>};</w:t>
+      </w:r>
+    </w:p>
+    <w:p>
+      <w:pPr>
+        <w:spacing w:after="0" w:line="240" w:lineRule="auto"/>
+        <w:rPr>
+          <w:rFonts w:ascii="Consolas" w:hAnsi="Consolas" w:cs="Times New Roman"/>
+        </w:rPr>
+      </w:pPr>
+    </w:p>
+    <w:p>
+      <w:pPr>
+        <w:spacing w:after="0" w:line="240" w:lineRule="auto"/>
+        <w:rPr>
+          <w:rFonts w:ascii="Times New Roman" w:hAnsi="Times New Roman" w:cs="Times New Roman"/>
+          <w:b/>
+          <w:bCs/>
+        </w:rPr>
+      </w:pPr>
+      <w:r>
+        <w:rPr>
+          <w:rFonts w:ascii="Times New Roman" w:hAnsi="Times New Roman" w:cs="Times New Roman"/>
+          <w:b/>
+          <w:bCs/>
+        </w:rPr>
+        <w:t>Solução 3: Abordagem Híbrida (Mais Robusta)</w:t>
+      </w:r>
+    </w:p>
+    <w:p>
+      <w:pPr>
+        <w:spacing w:after="0" w:line="240" w:lineRule="auto"/>
+        <w:rPr>
+          <w:rFonts w:ascii="Consolas" w:hAnsi="Consolas" w:cs="Times New Roman"/>
+        </w:rPr>
+      </w:pPr>
+      <w:r>
+        <w:rPr>
+          <w:rFonts w:ascii="Consolas" w:hAnsi="Consolas" w:cs="Times New Roman"/>
+        </w:rPr>
+        <w:t>HTML da tela de cadastro sem scripts hardcoded:</w:t>
+      </w:r>
+    </w:p>
+    <w:p>
+      <w:pPr>
+        <w:spacing w:after="0" w:line="240" w:lineRule="auto"/>
+        <w:rPr>
+          <w:rFonts w:ascii="Consolas" w:hAnsi="Consolas" w:cs="Times New Roman"/>
+        </w:rPr>
+      </w:pPr>
+      <w:r>
+        <w:rPr>
+          <w:rFonts w:ascii="Consolas" w:hAnsi="Consolas" w:cs="Times New Roman"/>
+        </w:rPr>
+        <w:t>&lt;!-- Remover estas linhas do HTML --&gt;</w:t>
+      </w:r>
+    </w:p>
+    <w:p>
+      <w:pPr>
+        <w:spacing w:after="0" w:line="240" w:lineRule="auto"/>
+        <w:rPr>
+          <w:rFonts w:ascii="Consolas" w:hAnsi="Consolas" w:cs="Times New Roman"/>
+        </w:rPr>
+      </w:pPr>
+      <w:r>
+        <w:rPr>
+          <w:rFonts w:ascii="Consolas" w:hAnsi="Consolas" w:cs="Times New Roman"/>
+        </w:rPr>
+        <w:t>&lt;!-- &lt;script src="assets/js/fiberguardian_utils.js" defer&gt;&lt;/script&gt; --&gt;</w:t>
+      </w:r>
+    </w:p>
+    <w:p>
+      <w:pPr>
+        <w:spacing w:after="0" w:line="240" w:lineRule="auto"/>
+        <w:rPr>
+          <w:rFonts w:ascii="Consolas" w:hAnsi="Consolas" w:cs="Times New Roman"/>
+        </w:rPr>
+      </w:pPr>
+      <w:r>
+        <w:rPr>
+          <w:rFonts w:ascii="Consolas" w:hAnsi="Consolas" w:cs="Times New Roman"/>
+        </w:rPr>
+        <w:t>&lt;!-- &lt;script src="assets/js/tela_cadastro_usuario.js" defer&gt;&lt;/script&gt; --&gt;</w:t>
+      </w:r>
+    </w:p>
+    <w:p>
+      <w:pPr>
+        <w:spacing w:after="0" w:line="240" w:lineRule="auto"/>
+        <w:rPr>
+          <w:rFonts w:ascii="Consolas" w:hAnsi="Consolas" w:cs="Times New Roman"/>
+        </w:rPr>
+      </w:pPr>
+    </w:p>
+    <w:p>
+      <w:pPr>
+        <w:spacing w:after="0" w:line="240" w:lineRule="auto"/>
+        <w:rPr>
+          <w:rFonts w:ascii="Times New Roman" w:hAnsi="Times New Roman" w:cs="Times New Roman"/>
+        </w:rPr>
+      </w:pPr>
+      <w:r>
+        <w:rPr>
+          <w:rFonts w:ascii="Times New Roman" w:hAnsi="Times New Roman" w:cs="Times New Roman"/>
+        </w:rPr>
+        <w:t>E manter apenas o mapeamento no Core.</w:t>
+      </w:r>
+    </w:p>
+    <w:p>
+      <w:pPr>
+        <w:rPr>
+          <w:color w:val="EE0000"/>
+        </w:rPr>
+      </w:pPr>
+      <w:r>
+        <w:rPr>
+          <w:rFonts w:ascii="Times New Roman" w:hAnsi="Times New Roman" w:cs="Times New Roman"/>
+          <w:b/>
+          <w:bCs/>
+          <w:color w:val="EE0000"/>
+        </w:rPr>
+        <w:lastRenderedPageBreak/>
+        <w:t>Implementado a solução 02.</w:t>
       </w:r>
     </w:p>
     <w:sectPr>
@@ -474,6 +961,7 @@
   <w:style w:type="paragraph" w:default="1" w:styleId="Normal">
     <w:name w:val="Normal"/>
     <w:qFormat/>
+    <w:rsid w:val="00A310F3"/>
   </w:style>
   <w:style w:type="paragraph" w:styleId="Ttulo1">
     <w:name w:val="heading 1"/>
@@ -677,7 +1165,6 @@
   <w:style w:type="character" w:default="1" w:styleId="Fontepargpadro">
     <w:name w:val="Default Paragraph Font"/>
     <w:uiPriority w:val="1"/>
-    <w:semiHidden/>
     <w:unhideWhenUsed/>
   </w:style>
   <w:style w:type="table" w:default="1" w:styleId="Tabelanormal">
@@ -989,6 +1476,29 @@
       <w:smallCaps/>
       <w:color w:val="2F5496" w:themeColor="accent1" w:themeShade="BF"/>
       <w:spacing w:val="5"/>
+    </w:rPr>
+  </w:style>
+  <w:style w:type="character" w:styleId="Hyperlink">
+    <w:name w:val="Hyperlink"/>
+    <w:basedOn w:val="Fontepargpadro"/>
+    <w:uiPriority w:val="99"/>
+    <w:unhideWhenUsed/>
+    <w:rsid w:val="00A310F3"/>
+    <w:rPr>
+      <w:color w:val="0563C1" w:themeColor="hyperlink"/>
+      <w:u w:val="single"/>
+    </w:rPr>
+  </w:style>
+  <w:style w:type="character" w:styleId="MenoPendente">
+    <w:name w:val="Unresolved Mention"/>
+    <w:basedOn w:val="Fontepargpadro"/>
+    <w:uiPriority w:val="99"/>
+    <w:semiHidden/>
+    <w:unhideWhenUsed/>
+    <w:rsid w:val="00A310F3"/>
+    <w:rPr>
+      <w:color w:val="605E5C"/>
+      <w:shd w:val="clear" w:color="auto" w:fill="E1DFDD"/>
     </w:rPr>
   </w:style>
 </w:styles>

</xml_diff>

<commit_message>
Endpoint alterar usuario funcionando retrieve, agora precisa persistir
</commit_message>
<xml_diff>
--- a/temp/LOG_DIARIO.docx
+++ b/temp/LOG_DIARIO.docx
@@ -85,8 +85,474 @@
           <w:szCs w:val="28"/>
           <w:highlight w:val="yellow"/>
         </w:rPr>
-        <w:t>1</w:t>
-      </w:r>
+        <w:t>12/JUL/2025</w:t>
+      </w:r>
+    </w:p>
+    <w:p>
+      <w:r>
+        <w:t>Mudei a abordagem, estou construindo o endpoint de CRIAR NOVO USUARIO primeiro, encontrei um problema na carga dos scripts javascript, vou tentar fazer mapeamento dinamico de forma a não deixar hardcoded no codigo</w:t>
+      </w:r>
+      <w:r>
+        <w:br/>
+      </w:r>
+    </w:p>
+    <w:p>
+      <w:pPr>
+        <w:spacing w:after="0" w:line="240" w:lineRule="auto"/>
+        <w:rPr>
+          <w:rFonts w:ascii="Times New Roman" w:hAnsi="Times New Roman" w:cs="Times New Roman"/>
+        </w:rPr>
+      </w:pPr>
+      <w:r>
+        <w:rPr>
+          <w:rFonts w:ascii="Times New Roman" w:hAnsi="Times New Roman" w:cs="Times New Roman"/>
+          <w:b/>
+          <w:bCs/>
+        </w:rPr>
+        <w:t>Excelente descoberta!</w:t>
+      </w:r>
+      <w:r>
+        <w:rPr>
+          <w:rFonts w:ascii="Times New Roman" w:hAnsi="Times New Roman" w:cs="Times New Roman"/>
+        </w:rPr>
+        <w:t xml:space="preserve"> Você identificou o problema raiz: o carregamento dinâmico de páginas via innerHTML não executa scripts que estão hardcoded no HTML carregado.</w:t>
+      </w:r>
+    </w:p>
+    <w:p>
+      <w:pPr>
+        <w:spacing w:after="0" w:line="240" w:lineRule="auto"/>
+        <w:rPr>
+          <w:rFonts w:ascii="Times New Roman" w:hAnsi="Times New Roman" w:cs="Times New Roman"/>
+          <w:b/>
+          <w:bCs/>
+        </w:rPr>
+      </w:pPr>
+      <w:r>
+        <w:rPr>
+          <w:rFonts w:ascii="Times New Roman" w:hAnsi="Times New Roman" w:cs="Times New Roman"/>
+          <w:b/>
+          <w:bCs/>
+        </w:rPr>
+        <w:t>Por que isso acontece?</w:t>
+      </w:r>
+    </w:p>
+    <w:p>
+      <w:pPr>
+        <w:spacing w:after="0" w:line="240" w:lineRule="auto"/>
+        <w:rPr>
+          <w:rFonts w:ascii="Times New Roman" w:hAnsi="Times New Roman" w:cs="Times New Roman"/>
+        </w:rPr>
+      </w:pPr>
+      <w:r>
+        <w:rPr>
+          <w:rFonts w:ascii="Times New Roman" w:hAnsi="Times New Roman" w:cs="Times New Roman"/>
+        </w:rPr>
+        <w:t xml:space="preserve">Quando você usa innerHTML para injetar HTML, o browser </w:t>
+      </w:r>
+      <w:r>
+        <w:rPr>
+          <w:rFonts w:ascii="Times New Roman" w:hAnsi="Times New Roman" w:cs="Times New Roman"/>
+          <w:b/>
+          <w:bCs/>
+        </w:rPr>
+        <w:t>não executa</w:t>
+      </w:r>
+      <w:r>
+        <w:rPr>
+          <w:rFonts w:ascii="Times New Roman" w:hAnsi="Times New Roman" w:cs="Times New Roman"/>
+        </w:rPr>
+        <w:t xml:space="preserve"> as tags &lt;script&gt; por questões de segurança. É um comportamento padrão do DOM.</w:t>
+      </w:r>
+    </w:p>
+    <w:p>
+      <w:pPr>
+        <w:spacing w:after="0" w:line="240" w:lineRule="auto"/>
+        <w:rPr>
+          <w:rFonts w:ascii="Times New Roman" w:hAnsi="Times New Roman" w:cs="Times New Roman"/>
+        </w:rPr>
+      </w:pPr>
+      <w:r>
+        <w:rPr>
+          <w:rFonts w:ascii="Times New Roman" w:hAnsi="Times New Roman" w:cs="Times New Roman"/>
+        </w:rPr>
+        <w:t xml:space="preserve">// </w:t>
+      </w:r>
+      <w:r>
+        <w:rPr>
+          <w:rFonts w:ascii="Segoe UI Emoji" w:hAnsi="Segoe UI Emoji" w:cs="Segoe UI Emoji"/>
+        </w:rPr>
+        <w:t>❌</w:t>
+      </w:r>
+      <w:r>
+        <w:rPr>
+          <w:rFonts w:ascii="Times New Roman" w:hAnsi="Times New Roman" w:cs="Times New Roman"/>
+        </w:rPr>
+        <w:t xml:space="preserve"> Scripts não são executados</w:t>
+      </w:r>
+    </w:p>
+    <w:p>
+      <w:pPr>
+        <w:spacing w:after="0" w:line="240" w:lineRule="auto"/>
+        <w:rPr>
+          <w:rFonts w:ascii="Times New Roman" w:hAnsi="Times New Roman" w:cs="Times New Roman"/>
+        </w:rPr>
+      </w:pPr>
+      <w:r>
+        <w:rPr>
+          <w:rFonts w:ascii="Times New Roman" w:hAnsi="Times New Roman" w:cs="Times New Roman"/>
+        </w:rPr>
+        <w:t>document.getElementById("conteudo-principal").innerHTML = html;</w:t>
+      </w:r>
+    </w:p>
+    <w:p>
+      <w:pPr>
+        <w:spacing w:after="0" w:line="240" w:lineRule="auto"/>
+        <w:rPr>
+          <w:rFonts w:ascii="Times New Roman" w:hAnsi="Times New Roman" w:cs="Times New Roman"/>
+          <w:b/>
+          <w:bCs/>
+        </w:rPr>
+      </w:pPr>
+      <w:r>
+        <w:rPr>
+          <w:rFonts w:ascii="Times New Roman" w:hAnsi="Times New Roman" w:cs="Times New Roman"/>
+          <w:b/>
+          <w:bCs/>
+        </w:rPr>
+        <w:t>Soluções Técnicas</w:t>
+      </w:r>
+    </w:p>
+    <w:p>
+      <w:pPr>
+        <w:spacing w:after="0" w:line="240" w:lineRule="auto"/>
+        <w:rPr>
+          <w:rFonts w:ascii="Times New Roman" w:hAnsi="Times New Roman" w:cs="Times New Roman"/>
+          <w:b/>
+          <w:bCs/>
+        </w:rPr>
+      </w:pPr>
+      <w:r>
+        <w:rPr>
+          <w:rFonts w:ascii="Times New Roman" w:hAnsi="Times New Roman" w:cs="Times New Roman"/>
+          <w:b/>
+          <w:bCs/>
+        </w:rPr>
+        <w:t>Solução 1: Modificar o Core para Executar Scripts (Recomendada)### Solução 2: Remover Scripts Hardcoded e Usar Apenas Mapeamento</w:t>
+      </w:r>
+    </w:p>
+    <w:p>
+      <w:pPr>
+        <w:spacing w:after="0" w:line="240" w:lineRule="auto"/>
+        <w:rPr>
+          <w:rFonts w:ascii="Times New Roman" w:hAnsi="Times New Roman" w:cs="Times New Roman"/>
+        </w:rPr>
+      </w:pPr>
+      <w:r>
+        <w:rPr>
+          <w:rFonts w:ascii="Times New Roman" w:hAnsi="Times New Roman" w:cs="Times New Roman"/>
+          <w:b/>
+          <w:bCs/>
+        </w:rPr>
+        <w:t>Opção mais elegante:</w:t>
+      </w:r>
+      <w:r>
+        <w:rPr>
+          <w:rFonts w:ascii="Times New Roman" w:hAnsi="Times New Roman" w:cs="Times New Roman"/>
+        </w:rPr>
+        <w:t xml:space="preserve"> Remova todos os scripts hardcoded do HTML e mapeie todas as dependências:</w:t>
+      </w:r>
+    </w:p>
+    <w:p>
+      <w:pPr>
+        <w:spacing w:after="0" w:line="240" w:lineRule="auto"/>
+        <w:rPr>
+          <w:rFonts w:ascii="Times New Roman" w:hAnsi="Times New Roman" w:cs="Times New Roman"/>
+        </w:rPr>
+      </w:pPr>
+    </w:p>
+    <w:p>
+      <w:pPr>
+        <w:spacing w:after="0" w:line="240" w:lineRule="auto"/>
+        <w:rPr>
+          <w:rFonts w:ascii="Consolas" w:hAnsi="Consolas" w:cs="Times New Roman"/>
+        </w:rPr>
+      </w:pPr>
+      <w:r>
+        <w:rPr>
+          <w:rFonts w:ascii="Consolas" w:hAnsi="Consolas" w:cs="Times New Roman"/>
+        </w:rPr>
+        <w:t>const pageToScriptMap = {</w:t>
+      </w:r>
+    </w:p>
+    <w:p>
+      <w:pPr>
+        <w:spacing w:after="0" w:line="240" w:lineRule="auto"/>
+        <w:rPr>
+          <w:rFonts w:ascii="Consolas" w:hAnsi="Consolas" w:cs="Times New Roman"/>
+        </w:rPr>
+      </w:pPr>
+      <w:r>
+        <w:rPr>
+          <w:rFonts w:ascii="Consolas" w:hAnsi="Consolas" w:cs="Times New Roman"/>
+        </w:rPr>
+        <w:t xml:space="preserve">  "tela_cadastro_recebimento.html": [</w:t>
+      </w:r>
+    </w:p>
+    <w:p>
+      <w:pPr>
+        <w:spacing w:after="0" w:line="240" w:lineRule="auto"/>
+        <w:rPr>
+          <w:rFonts w:ascii="Consolas" w:hAnsi="Consolas" w:cs="Times New Roman"/>
+        </w:rPr>
+      </w:pPr>
+      <w:r>
+        <w:rPr>
+          <w:rFonts w:ascii="Consolas" w:hAnsi="Consolas" w:cs="Times New Roman"/>
+        </w:rPr>
+        <w:t xml:space="preserve">    "assets/js/fiberguardian_utils.js",</w:t>
+      </w:r>
+    </w:p>
+    <w:p>
+      <w:pPr>
+        <w:spacing w:after="0" w:line="240" w:lineRule="auto"/>
+        <w:rPr>
+          <w:rFonts w:ascii="Consolas" w:hAnsi="Consolas" w:cs="Times New Roman"/>
+        </w:rPr>
+      </w:pPr>
+      <w:r>
+        <w:rPr>
+          <w:rFonts w:ascii="Consolas" w:hAnsi="Consolas" w:cs="Times New Roman"/>
+        </w:rPr>
+        <w:t xml:space="preserve">    "assets/js/tela_cadastro_recebimento.js"</w:t>
+      </w:r>
+    </w:p>
+    <w:p>
+      <w:pPr>
+        <w:spacing w:after="0" w:line="240" w:lineRule="auto"/>
+        <w:rPr>
+          <w:rFonts w:ascii="Consolas" w:hAnsi="Consolas" w:cs="Times New Roman"/>
+        </w:rPr>
+      </w:pPr>
+      <w:r>
+        <w:rPr>
+          <w:rFonts w:ascii="Consolas" w:hAnsi="Consolas" w:cs="Times New Roman"/>
+        </w:rPr>
+        <w:t xml:space="preserve">  ],</w:t>
+      </w:r>
+    </w:p>
+    <w:p>
+      <w:pPr>
+        <w:spacing w:after="0" w:line="240" w:lineRule="auto"/>
+        <w:rPr>
+          <w:rFonts w:ascii="Consolas" w:hAnsi="Consolas" w:cs="Times New Roman"/>
+        </w:rPr>
+      </w:pPr>
+      <w:r>
+        <w:rPr>
+          <w:rFonts w:ascii="Consolas" w:hAnsi="Consolas" w:cs="Times New Roman"/>
+        </w:rPr>
+        <w:t xml:space="preserve">  "tela_cadastro_usuario.html": [</w:t>
+      </w:r>
+    </w:p>
+    <w:p>
+      <w:pPr>
+        <w:spacing w:after="0" w:line="240" w:lineRule="auto"/>
+        <w:rPr>
+          <w:rFonts w:ascii="Consolas" w:hAnsi="Consolas" w:cs="Times New Roman"/>
+        </w:rPr>
+      </w:pPr>
+      <w:r>
+        <w:rPr>
+          <w:rFonts w:ascii="Consolas" w:hAnsi="Consolas" w:cs="Times New Roman"/>
+        </w:rPr>
+        <w:t xml:space="preserve">    "assets/js/fiberguardian_utils.js", </w:t>
+      </w:r>
+    </w:p>
+    <w:p>
+      <w:pPr>
+        <w:spacing w:after="0" w:line="240" w:lineRule="auto"/>
+        <w:rPr>
+          <w:rFonts w:ascii="Consolas" w:hAnsi="Consolas" w:cs="Times New Roman"/>
+        </w:rPr>
+      </w:pPr>
+      <w:r>
+        <w:rPr>
+          <w:rFonts w:ascii="Consolas" w:hAnsi="Consolas" w:cs="Times New Roman"/>
+        </w:rPr>
+        <w:t xml:space="preserve">    "assets/js/tela_cadastro_usuario.js"</w:t>
+      </w:r>
+    </w:p>
+    <w:p>
+      <w:pPr>
+        <w:spacing w:after="0" w:line="240" w:lineRule="auto"/>
+        <w:rPr>
+          <w:rFonts w:ascii="Consolas" w:hAnsi="Consolas" w:cs="Times New Roman"/>
+        </w:rPr>
+      </w:pPr>
+      <w:r>
+        <w:rPr>
+          <w:rFonts w:ascii="Consolas" w:hAnsi="Consolas" w:cs="Times New Roman"/>
+        </w:rPr>
+        <w:t xml:space="preserve">  ],</w:t>
+      </w:r>
+    </w:p>
+    <w:p>
+      <w:pPr>
+        <w:spacing w:after="0" w:line="240" w:lineRule="auto"/>
+        <w:rPr>
+          <w:rFonts w:ascii="Consolas" w:hAnsi="Consolas" w:cs="Times New Roman"/>
+        </w:rPr>
+      </w:pPr>
+      <w:r>
+        <w:rPr>
+          <w:rFonts w:ascii="Consolas" w:hAnsi="Consolas" w:cs="Times New Roman"/>
+        </w:rPr>
+        <w:t>};</w:t>
+      </w:r>
+    </w:p>
+    <w:p>
+      <w:pPr>
+        <w:spacing w:after="0" w:line="240" w:lineRule="auto"/>
+        <w:rPr>
+          <w:rFonts w:ascii="Consolas" w:hAnsi="Consolas" w:cs="Times New Roman"/>
+        </w:rPr>
+      </w:pPr>
+    </w:p>
+    <w:p>
+      <w:pPr>
+        <w:spacing w:after="0" w:line="240" w:lineRule="auto"/>
+        <w:rPr>
+          <w:rFonts w:ascii="Times New Roman" w:hAnsi="Times New Roman" w:cs="Times New Roman"/>
+          <w:b/>
+          <w:bCs/>
+        </w:rPr>
+      </w:pPr>
+      <w:r>
+        <w:rPr>
+          <w:rFonts w:ascii="Times New Roman" w:hAnsi="Times New Roman" w:cs="Times New Roman"/>
+          <w:b/>
+          <w:bCs/>
+        </w:rPr>
+        <w:t>Solução 3: Abordagem Híbrida (Mais Robusta)</w:t>
+      </w:r>
+    </w:p>
+    <w:p>
+      <w:pPr>
+        <w:spacing w:after="0" w:line="240" w:lineRule="auto"/>
+        <w:rPr>
+          <w:rFonts w:ascii="Consolas" w:hAnsi="Consolas" w:cs="Times New Roman"/>
+        </w:rPr>
+      </w:pPr>
+      <w:r>
+        <w:rPr>
+          <w:rFonts w:ascii="Consolas" w:hAnsi="Consolas" w:cs="Times New Roman"/>
+        </w:rPr>
+        <w:t>HTML da tela de cadastro sem scripts hardcoded:</w:t>
+      </w:r>
+    </w:p>
+    <w:p>
+      <w:pPr>
+        <w:spacing w:after="0" w:line="240" w:lineRule="auto"/>
+        <w:rPr>
+          <w:rFonts w:ascii="Consolas" w:hAnsi="Consolas" w:cs="Times New Roman"/>
+        </w:rPr>
+      </w:pPr>
+      <w:r>
+        <w:rPr>
+          <w:rFonts w:ascii="Consolas" w:hAnsi="Consolas" w:cs="Times New Roman"/>
+        </w:rPr>
+        <w:t>&lt;!-- Remover estas linhas do HTML --&gt;</w:t>
+      </w:r>
+    </w:p>
+    <w:p>
+      <w:pPr>
+        <w:spacing w:after="0" w:line="240" w:lineRule="auto"/>
+        <w:rPr>
+          <w:rFonts w:ascii="Consolas" w:hAnsi="Consolas" w:cs="Times New Roman"/>
+        </w:rPr>
+      </w:pPr>
+      <w:r>
+        <w:rPr>
+          <w:rFonts w:ascii="Consolas" w:hAnsi="Consolas" w:cs="Times New Roman"/>
+        </w:rPr>
+        <w:t>&lt;!-- &lt;script src="assets/js/fiberguardian_utils.js" defer&gt;&lt;/script&gt; --&gt;</w:t>
+      </w:r>
+    </w:p>
+    <w:p>
+      <w:pPr>
+        <w:spacing w:after="0" w:line="240" w:lineRule="auto"/>
+        <w:rPr>
+          <w:rFonts w:ascii="Consolas" w:hAnsi="Consolas" w:cs="Times New Roman"/>
+        </w:rPr>
+      </w:pPr>
+      <w:r>
+        <w:rPr>
+          <w:rFonts w:ascii="Consolas" w:hAnsi="Consolas" w:cs="Times New Roman"/>
+        </w:rPr>
+        <w:t>&lt;!-- &lt;script src="assets/js/tela_cadastro_usuario.js" defer&gt;&lt;/script&gt; --&gt;</w:t>
+      </w:r>
+    </w:p>
+    <w:p>
+      <w:pPr>
+        <w:spacing w:after="0" w:line="240" w:lineRule="auto"/>
+        <w:rPr>
+          <w:rFonts w:ascii="Consolas" w:hAnsi="Consolas" w:cs="Times New Roman"/>
+        </w:rPr>
+      </w:pPr>
+    </w:p>
+    <w:p>
+      <w:pPr>
+        <w:spacing w:after="0" w:line="240" w:lineRule="auto"/>
+        <w:rPr>
+          <w:rFonts w:ascii="Times New Roman" w:hAnsi="Times New Roman" w:cs="Times New Roman"/>
+        </w:rPr>
+      </w:pPr>
+      <w:r>
+        <w:rPr>
+          <w:rFonts w:ascii="Times New Roman" w:hAnsi="Times New Roman" w:cs="Times New Roman"/>
+        </w:rPr>
+        <w:t>E manter apenas o mapeamento no Core.</w:t>
+      </w:r>
+    </w:p>
+    <w:p>
+      <w:pPr>
+        <w:rPr>
+          <w:rFonts w:ascii="Times New Roman" w:hAnsi="Times New Roman" w:cs="Times New Roman"/>
+          <w:b/>
+          <w:bCs/>
+          <w:color w:val="EE0000"/>
+        </w:rPr>
+      </w:pPr>
+      <w:r>
+        <w:rPr>
+          <w:rFonts w:ascii="Times New Roman" w:hAnsi="Times New Roman" w:cs="Times New Roman"/>
+          <w:b/>
+          <w:bCs/>
+          <w:color w:val="EE0000"/>
+        </w:rPr>
+        <w:lastRenderedPageBreak/>
+        <w:t>Implementado a solução 02.</w:t>
+      </w:r>
+    </w:p>
+    <w:p>
+      <w:pPr>
+        <w:rPr>
+          <w:rFonts w:ascii="Times New Roman" w:hAnsi="Times New Roman" w:cs="Times New Roman"/>
+          <w:b/>
+          <w:bCs/>
+          <w:color w:val="EE0000"/>
+        </w:rPr>
+      </w:pPr>
+    </w:p>
+    <w:p>
+      <w:pPr>
+        <w:rPr>
+          <w:b/>
+          <w:bCs/>
+          <w:sz w:val="28"/>
+          <w:szCs w:val="28"/>
+        </w:rPr>
+      </w:pPr>
       <w:r>
         <w:rPr>
           <w:b/>
@@ -95,7 +561,7 @@
           <w:szCs w:val="28"/>
           <w:highlight w:val="yellow"/>
         </w:rPr>
-        <w:t>2</w:t>
+        <w:t>1</w:t>
       </w:r>
       <w:r>
         <w:rPr>
@@ -105,436 +571,20 @@
           <w:szCs w:val="28"/>
           <w:highlight w:val="yellow"/>
         </w:rPr>
+        <w:t>5</w:t>
+      </w:r>
+      <w:r>
+        <w:rPr>
+          <w:b/>
+          <w:bCs/>
+          <w:sz w:val="28"/>
+          <w:szCs w:val="28"/>
+          <w:highlight w:val="yellow"/>
+        </w:rPr>
         <w:t>/JUL/2025</w:t>
       </w:r>
     </w:p>
     <w:p>
-      <w:r>
-        <w:t>Mudei a abordagem, estou construindo o endpoint de CRIAR NOVO USUARIO primeiro, encontrei um problema na carga dos scripts javascript, vou tentar fazer mapeamento dinamico de forma a não deixar hardcoded no codigo</w:t>
-      </w:r>
-      <w:r>
-        <w:br/>
-      </w:r>
-    </w:p>
-    <w:p>
-      <w:pPr>
-        <w:spacing w:after="0" w:line="240" w:lineRule="auto"/>
-        <w:rPr>
-          <w:rFonts w:ascii="Times New Roman" w:hAnsi="Times New Roman" w:cs="Times New Roman"/>
-        </w:rPr>
-      </w:pPr>
-      <w:r>
-        <w:rPr>
-          <w:rFonts w:ascii="Times New Roman" w:hAnsi="Times New Roman" w:cs="Times New Roman"/>
-          <w:b/>
-          <w:bCs/>
-        </w:rPr>
-        <w:t>Excelente descoberta!</w:t>
-      </w:r>
-      <w:r>
-        <w:rPr>
-          <w:rFonts w:ascii="Times New Roman" w:hAnsi="Times New Roman" w:cs="Times New Roman"/>
-        </w:rPr>
-        <w:t xml:space="preserve"> Você identificou o problema raiz: o carregamento dinâmico de páginas via innerHTML não executa scripts que estão hardcoded no HTML carregado.</w:t>
-      </w:r>
-    </w:p>
-    <w:p>
-      <w:pPr>
-        <w:spacing w:after="0" w:line="240" w:lineRule="auto"/>
-        <w:rPr>
-          <w:rFonts w:ascii="Times New Roman" w:hAnsi="Times New Roman" w:cs="Times New Roman"/>
-          <w:b/>
-          <w:bCs/>
-        </w:rPr>
-      </w:pPr>
-      <w:r>
-        <w:rPr>
-          <w:rFonts w:ascii="Times New Roman" w:hAnsi="Times New Roman" w:cs="Times New Roman"/>
-          <w:b/>
-          <w:bCs/>
-        </w:rPr>
-        <w:t>Por que isso acontece?</w:t>
-      </w:r>
-    </w:p>
-    <w:p>
-      <w:pPr>
-        <w:spacing w:after="0" w:line="240" w:lineRule="auto"/>
-        <w:rPr>
-          <w:rFonts w:ascii="Times New Roman" w:hAnsi="Times New Roman" w:cs="Times New Roman"/>
-        </w:rPr>
-      </w:pPr>
-      <w:r>
-        <w:rPr>
-          <w:rFonts w:ascii="Times New Roman" w:hAnsi="Times New Roman" w:cs="Times New Roman"/>
-        </w:rPr>
-        <w:t xml:space="preserve">Quando você usa innerHTML para injetar HTML, o browser </w:t>
-      </w:r>
-      <w:r>
-        <w:rPr>
-          <w:rFonts w:ascii="Times New Roman" w:hAnsi="Times New Roman" w:cs="Times New Roman"/>
-          <w:b/>
-          <w:bCs/>
-        </w:rPr>
-        <w:t>não executa</w:t>
-      </w:r>
-      <w:r>
-        <w:rPr>
-          <w:rFonts w:ascii="Times New Roman" w:hAnsi="Times New Roman" w:cs="Times New Roman"/>
-        </w:rPr>
-        <w:t xml:space="preserve"> as tags &lt;script&gt; por questões de segurança. É um comportamento padrão do DOM.</w:t>
-      </w:r>
-    </w:p>
-    <w:p>
-      <w:pPr>
-        <w:spacing w:after="0" w:line="240" w:lineRule="auto"/>
-        <w:rPr>
-          <w:rFonts w:ascii="Times New Roman" w:hAnsi="Times New Roman" w:cs="Times New Roman"/>
-        </w:rPr>
-      </w:pPr>
-      <w:r>
-        <w:rPr>
-          <w:rFonts w:ascii="Times New Roman" w:hAnsi="Times New Roman" w:cs="Times New Roman"/>
-        </w:rPr>
-        <w:t xml:space="preserve">// </w:t>
-      </w:r>
-      <w:r>
-        <w:rPr>
-          <w:rFonts w:ascii="Segoe UI Emoji" w:hAnsi="Segoe UI Emoji" w:cs="Segoe UI Emoji"/>
-        </w:rPr>
-        <w:t>❌</w:t>
-      </w:r>
-      <w:r>
-        <w:rPr>
-          <w:rFonts w:ascii="Times New Roman" w:hAnsi="Times New Roman" w:cs="Times New Roman"/>
-        </w:rPr>
-        <w:t xml:space="preserve"> Scripts não são executados</w:t>
-      </w:r>
-    </w:p>
-    <w:p>
-      <w:pPr>
-        <w:spacing w:after="0" w:line="240" w:lineRule="auto"/>
-        <w:rPr>
-          <w:rFonts w:ascii="Times New Roman" w:hAnsi="Times New Roman" w:cs="Times New Roman"/>
-        </w:rPr>
-      </w:pPr>
-      <w:r>
-        <w:rPr>
-          <w:rFonts w:ascii="Times New Roman" w:hAnsi="Times New Roman" w:cs="Times New Roman"/>
-        </w:rPr>
-        <w:t>document.getElementById("conteudo-principal").innerHTML = html;</w:t>
-      </w:r>
-    </w:p>
-    <w:p>
-      <w:pPr>
-        <w:spacing w:after="0" w:line="240" w:lineRule="auto"/>
-        <w:rPr>
-          <w:rFonts w:ascii="Times New Roman" w:hAnsi="Times New Roman" w:cs="Times New Roman"/>
-          <w:b/>
-          <w:bCs/>
-        </w:rPr>
-      </w:pPr>
-      <w:r>
-        <w:rPr>
-          <w:rFonts w:ascii="Times New Roman" w:hAnsi="Times New Roman" w:cs="Times New Roman"/>
-          <w:b/>
-          <w:bCs/>
-        </w:rPr>
-        <w:t>Soluções Técnicas</w:t>
-      </w:r>
-    </w:p>
-    <w:p>
-      <w:pPr>
-        <w:spacing w:after="0" w:line="240" w:lineRule="auto"/>
-        <w:rPr>
-          <w:rFonts w:ascii="Times New Roman" w:hAnsi="Times New Roman" w:cs="Times New Roman"/>
-          <w:b/>
-          <w:bCs/>
-        </w:rPr>
-      </w:pPr>
-      <w:r>
-        <w:rPr>
-          <w:rFonts w:ascii="Times New Roman" w:hAnsi="Times New Roman" w:cs="Times New Roman"/>
-          <w:b/>
-          <w:bCs/>
-        </w:rPr>
-        <w:t>Solução 1: Modificar o Core para Executar Scripts (Recomendada)### Solução 2: Remover Scripts Hardcoded e Usar Apenas Mapeamento</w:t>
-      </w:r>
-    </w:p>
-    <w:p>
-      <w:pPr>
-        <w:spacing w:after="0" w:line="240" w:lineRule="auto"/>
-        <w:rPr>
-          <w:rFonts w:ascii="Times New Roman" w:hAnsi="Times New Roman" w:cs="Times New Roman"/>
-        </w:rPr>
-      </w:pPr>
-      <w:r>
-        <w:rPr>
-          <w:rFonts w:ascii="Times New Roman" w:hAnsi="Times New Roman" w:cs="Times New Roman"/>
-          <w:b/>
-          <w:bCs/>
-        </w:rPr>
-        <w:t>Opção mais elegante:</w:t>
-      </w:r>
-      <w:r>
-        <w:rPr>
-          <w:rFonts w:ascii="Times New Roman" w:hAnsi="Times New Roman" w:cs="Times New Roman"/>
-        </w:rPr>
-        <w:t xml:space="preserve"> Remova todos os scripts hardcoded do HTML e mapeie todas as dependências:</w:t>
-      </w:r>
-    </w:p>
-    <w:p>
-      <w:pPr>
-        <w:spacing w:after="0" w:line="240" w:lineRule="auto"/>
-        <w:rPr>
-          <w:rFonts w:ascii="Times New Roman" w:hAnsi="Times New Roman" w:cs="Times New Roman"/>
-        </w:rPr>
-      </w:pPr>
-    </w:p>
-    <w:p>
-      <w:pPr>
-        <w:spacing w:after="0" w:line="240" w:lineRule="auto"/>
-        <w:rPr>
-          <w:rFonts w:ascii="Consolas" w:hAnsi="Consolas" w:cs="Times New Roman"/>
-        </w:rPr>
-      </w:pPr>
-      <w:r>
-        <w:rPr>
-          <w:rFonts w:ascii="Consolas" w:hAnsi="Consolas" w:cs="Times New Roman"/>
-        </w:rPr>
-        <w:t>const pageToScriptMap = {</w:t>
-      </w:r>
-    </w:p>
-    <w:p>
-      <w:pPr>
-        <w:spacing w:after="0" w:line="240" w:lineRule="auto"/>
-        <w:rPr>
-          <w:rFonts w:ascii="Consolas" w:hAnsi="Consolas" w:cs="Times New Roman"/>
-        </w:rPr>
-      </w:pPr>
-      <w:r>
-        <w:rPr>
-          <w:rFonts w:ascii="Consolas" w:hAnsi="Consolas" w:cs="Times New Roman"/>
-        </w:rPr>
-        <w:t xml:space="preserve">  "tela_cadastro_recebimento.html": [</w:t>
-      </w:r>
-    </w:p>
-    <w:p>
-      <w:pPr>
-        <w:spacing w:after="0" w:line="240" w:lineRule="auto"/>
-        <w:rPr>
-          <w:rFonts w:ascii="Consolas" w:hAnsi="Consolas" w:cs="Times New Roman"/>
-        </w:rPr>
-      </w:pPr>
-      <w:r>
-        <w:rPr>
-          <w:rFonts w:ascii="Consolas" w:hAnsi="Consolas" w:cs="Times New Roman"/>
-        </w:rPr>
-        <w:t xml:space="preserve">    "assets/js/fiberguardian_utils.js",</w:t>
-      </w:r>
-    </w:p>
-    <w:p>
-      <w:pPr>
-        <w:spacing w:after="0" w:line="240" w:lineRule="auto"/>
-        <w:rPr>
-          <w:rFonts w:ascii="Consolas" w:hAnsi="Consolas" w:cs="Times New Roman"/>
-        </w:rPr>
-      </w:pPr>
-      <w:r>
-        <w:rPr>
-          <w:rFonts w:ascii="Consolas" w:hAnsi="Consolas" w:cs="Times New Roman"/>
-        </w:rPr>
-        <w:t xml:space="preserve">    "assets/js/tela_cadastro_recebimento.js"</w:t>
-      </w:r>
-    </w:p>
-    <w:p>
-      <w:pPr>
-        <w:spacing w:after="0" w:line="240" w:lineRule="auto"/>
-        <w:rPr>
-          <w:rFonts w:ascii="Consolas" w:hAnsi="Consolas" w:cs="Times New Roman"/>
-        </w:rPr>
-      </w:pPr>
-      <w:r>
-        <w:rPr>
-          <w:rFonts w:ascii="Consolas" w:hAnsi="Consolas" w:cs="Times New Roman"/>
-        </w:rPr>
-        <w:t xml:space="preserve">  ],</w:t>
-      </w:r>
-    </w:p>
-    <w:p>
-      <w:pPr>
-        <w:spacing w:after="0" w:line="240" w:lineRule="auto"/>
-        <w:rPr>
-          <w:rFonts w:ascii="Consolas" w:hAnsi="Consolas" w:cs="Times New Roman"/>
-        </w:rPr>
-      </w:pPr>
-      <w:r>
-        <w:rPr>
-          <w:rFonts w:ascii="Consolas" w:hAnsi="Consolas" w:cs="Times New Roman"/>
-        </w:rPr>
-        <w:t xml:space="preserve">  "tela_cadastro_usuario.html": [</w:t>
-      </w:r>
-    </w:p>
-    <w:p>
-      <w:pPr>
-        <w:spacing w:after="0" w:line="240" w:lineRule="auto"/>
-        <w:rPr>
-          <w:rFonts w:ascii="Consolas" w:hAnsi="Consolas" w:cs="Times New Roman"/>
-        </w:rPr>
-      </w:pPr>
-      <w:r>
-        <w:rPr>
-          <w:rFonts w:ascii="Consolas" w:hAnsi="Consolas" w:cs="Times New Roman"/>
-        </w:rPr>
-        <w:t xml:space="preserve">    "assets/js/fiberguardian_utils.js", </w:t>
-      </w:r>
-    </w:p>
-    <w:p>
-      <w:pPr>
-        <w:spacing w:after="0" w:line="240" w:lineRule="auto"/>
-        <w:rPr>
-          <w:rFonts w:ascii="Consolas" w:hAnsi="Consolas" w:cs="Times New Roman"/>
-        </w:rPr>
-      </w:pPr>
-      <w:r>
-        <w:rPr>
-          <w:rFonts w:ascii="Consolas" w:hAnsi="Consolas" w:cs="Times New Roman"/>
-        </w:rPr>
-        <w:t xml:space="preserve">    "assets/js/tela_cadastro_usuario.js"</w:t>
-      </w:r>
-    </w:p>
-    <w:p>
-      <w:pPr>
-        <w:spacing w:after="0" w:line="240" w:lineRule="auto"/>
-        <w:rPr>
-          <w:rFonts w:ascii="Consolas" w:hAnsi="Consolas" w:cs="Times New Roman"/>
-        </w:rPr>
-      </w:pPr>
-      <w:r>
-        <w:rPr>
-          <w:rFonts w:ascii="Consolas" w:hAnsi="Consolas" w:cs="Times New Roman"/>
-        </w:rPr>
-        <w:t xml:space="preserve">  ],</w:t>
-      </w:r>
-    </w:p>
-    <w:p>
-      <w:pPr>
-        <w:spacing w:after="0" w:line="240" w:lineRule="auto"/>
-        <w:rPr>
-          <w:rFonts w:ascii="Consolas" w:hAnsi="Consolas" w:cs="Times New Roman"/>
-        </w:rPr>
-      </w:pPr>
-      <w:r>
-        <w:rPr>
-          <w:rFonts w:ascii="Consolas" w:hAnsi="Consolas" w:cs="Times New Roman"/>
-        </w:rPr>
-        <w:t>};</w:t>
-      </w:r>
-    </w:p>
-    <w:p>
-      <w:pPr>
-        <w:spacing w:after="0" w:line="240" w:lineRule="auto"/>
-        <w:rPr>
-          <w:rFonts w:ascii="Consolas" w:hAnsi="Consolas" w:cs="Times New Roman"/>
-        </w:rPr>
-      </w:pPr>
-    </w:p>
-    <w:p>
-      <w:pPr>
-        <w:spacing w:after="0" w:line="240" w:lineRule="auto"/>
-        <w:rPr>
-          <w:rFonts w:ascii="Times New Roman" w:hAnsi="Times New Roman" w:cs="Times New Roman"/>
-          <w:b/>
-          <w:bCs/>
-        </w:rPr>
-      </w:pPr>
-      <w:r>
-        <w:rPr>
-          <w:rFonts w:ascii="Times New Roman" w:hAnsi="Times New Roman" w:cs="Times New Roman"/>
-          <w:b/>
-          <w:bCs/>
-        </w:rPr>
-        <w:t>Solução 3: Abordagem Híbrida (Mais Robusta)</w:t>
-      </w:r>
-    </w:p>
-    <w:p>
-      <w:pPr>
-        <w:spacing w:after="0" w:line="240" w:lineRule="auto"/>
-        <w:rPr>
-          <w:rFonts w:ascii="Consolas" w:hAnsi="Consolas" w:cs="Times New Roman"/>
-        </w:rPr>
-      </w:pPr>
-      <w:r>
-        <w:rPr>
-          <w:rFonts w:ascii="Consolas" w:hAnsi="Consolas" w:cs="Times New Roman"/>
-        </w:rPr>
-        <w:t>HTML da tela de cadastro sem scripts hardcoded:</w:t>
-      </w:r>
-    </w:p>
-    <w:p>
-      <w:pPr>
-        <w:spacing w:after="0" w:line="240" w:lineRule="auto"/>
-        <w:rPr>
-          <w:rFonts w:ascii="Consolas" w:hAnsi="Consolas" w:cs="Times New Roman"/>
-        </w:rPr>
-      </w:pPr>
-      <w:r>
-        <w:rPr>
-          <w:rFonts w:ascii="Consolas" w:hAnsi="Consolas" w:cs="Times New Roman"/>
-        </w:rPr>
-        <w:t>&lt;!-- Remover estas linhas do HTML --&gt;</w:t>
-      </w:r>
-    </w:p>
-    <w:p>
-      <w:pPr>
-        <w:spacing w:after="0" w:line="240" w:lineRule="auto"/>
-        <w:rPr>
-          <w:rFonts w:ascii="Consolas" w:hAnsi="Consolas" w:cs="Times New Roman"/>
-        </w:rPr>
-      </w:pPr>
-      <w:r>
-        <w:rPr>
-          <w:rFonts w:ascii="Consolas" w:hAnsi="Consolas" w:cs="Times New Roman"/>
-        </w:rPr>
-        <w:t>&lt;!-- &lt;script src="assets/js/fiberguardian_utils.js" defer&gt;&lt;/script&gt; --&gt;</w:t>
-      </w:r>
-    </w:p>
-    <w:p>
-      <w:pPr>
-        <w:spacing w:after="0" w:line="240" w:lineRule="auto"/>
-        <w:rPr>
-          <w:rFonts w:ascii="Consolas" w:hAnsi="Consolas" w:cs="Times New Roman"/>
-        </w:rPr>
-      </w:pPr>
-      <w:r>
-        <w:rPr>
-          <w:rFonts w:ascii="Consolas" w:hAnsi="Consolas" w:cs="Times New Roman"/>
-        </w:rPr>
-        <w:t>&lt;!-- &lt;script src="assets/js/tela_cadastro_usuario.js" defer&gt;&lt;/script&gt; --&gt;</w:t>
-      </w:r>
-    </w:p>
-    <w:p>
-      <w:pPr>
-        <w:spacing w:after="0" w:line="240" w:lineRule="auto"/>
-        <w:rPr>
-          <w:rFonts w:ascii="Consolas" w:hAnsi="Consolas" w:cs="Times New Roman"/>
-        </w:rPr>
-      </w:pPr>
-    </w:p>
-    <w:p>
-      <w:pPr>
-        <w:spacing w:after="0" w:line="240" w:lineRule="auto"/>
-        <w:rPr>
-          <w:rFonts w:ascii="Times New Roman" w:hAnsi="Times New Roman" w:cs="Times New Roman"/>
-        </w:rPr>
-      </w:pPr>
-      <w:r>
-        <w:rPr>
-          <w:rFonts w:ascii="Times New Roman" w:hAnsi="Times New Roman" w:cs="Times New Roman"/>
-        </w:rPr>
-        <w:t>E manter apenas o mapeamento no Core.</w:t>
-      </w:r>
-    </w:p>
-    <w:p>
       <w:pPr>
         <w:rPr>
           <w:color w:val="EE0000"/>
@@ -542,14 +592,101 @@
       </w:pPr>
       <w:r>
         <w:rPr>
-          <w:rFonts w:ascii="Times New Roman" w:hAnsi="Times New Roman" w:cs="Times New Roman"/>
-          <w:b/>
-          <w:bCs/>
           <w:color w:val="EE0000"/>
         </w:rPr>
-        <w:lastRenderedPageBreak/>
-        <w:t>Implementado a solução 02.</w:t>
-      </w:r>
+        <w:t>Up to now</w:t>
+      </w:r>
+    </w:p>
+    <w:p>
+      <w:pPr>
+        <w:spacing w:after="0"/>
+        <w:rPr>
+          <w:color w:val="EE0000"/>
+        </w:rPr>
+      </w:pPr>
+      <w:r>
+        <w:rPr>
+          <w:color w:val="EE0000"/>
+        </w:rPr>
+        <w:t>- cadastro de novo usuario OK</w:t>
+      </w:r>
+    </w:p>
+    <w:p>
+      <w:pPr>
+        <w:spacing w:after="0"/>
+        <w:rPr>
+          <w:color w:val="EE0000"/>
+        </w:rPr>
+      </w:pPr>
+      <w:r>
+        <w:rPr>
+          <w:color w:val="EE0000"/>
+        </w:rPr>
+        <w:t>- auditoria quando e quem na tabela de cadastro usuario ok</w:t>
+      </w:r>
+    </w:p>
+    <w:p>
+      <w:pPr>
+        <w:spacing w:after="0"/>
+        <w:rPr>
+          <w:color w:val="EE0000"/>
+        </w:rPr>
+      </w:pPr>
+      <w:r>
+        <w:rPr>
+          <w:color w:val="EE0000"/>
+        </w:rPr>
+        <w:t>- mensagens de erro/sucesso agora customizadas (sem alert())</w:t>
+      </w:r>
+    </w:p>
+    <w:p>
+      <w:pPr>
+        <w:spacing w:after="0"/>
+        <w:rPr>
+          <w:color w:val="EE0000"/>
+        </w:rPr>
+      </w:pPr>
+      <w:r>
+        <w:rPr>
+          <w:color w:val="EE0000"/>
+        </w:rPr>
+        <w:t>- implementando endpoint ALTERACAO de dados usuario.</w:t>
+      </w:r>
+    </w:p>
+    <w:p>
+      <w:pPr>
+        <w:spacing w:after="0"/>
+        <w:rPr>
+          <w:color w:val="EE0000"/>
+        </w:rPr>
+      </w:pPr>
+      <w:r>
+        <w:rPr>
+          <w:color w:val="EE0000"/>
+        </w:rPr>
+        <w:t>- esta lendo os dados, agora tem que persistir</w:t>
+      </w:r>
+    </w:p>
+    <w:p>
+      <w:pPr>
+        <w:spacing w:after="0"/>
+        <w:rPr>
+          <w:color w:val="EE0000"/>
+        </w:rPr>
+      </w:pPr>
+      <w:r>
+        <w:rPr>
+          <w:color w:val="EE0000"/>
+        </w:rPr>
+        <w:t>- frontend sensível a role (menus)</w:t>
+      </w:r>
+    </w:p>
+    <w:p>
+      <w:pPr>
+        <w:rPr>
+          <w:color w:val="EE0000"/>
+        </w:rPr>
+      </w:pPr>
     </w:p>
     <w:sectPr>
       <w:pgSz w:w="11906" w:h="16838"/>
@@ -961,7 +1098,7 @@
   <w:style w:type="paragraph" w:default="1" w:styleId="Normal">
     <w:name w:val="Normal"/>
     <w:qFormat/>
-    <w:rsid w:val="00A310F3"/>
+    <w:rsid w:val="008D2E8A"/>
   </w:style>
   <w:style w:type="paragraph" w:styleId="Ttulo1">
     <w:name w:val="heading 1"/>
@@ -1165,6 +1302,7 @@
   <w:style w:type="character" w:default="1" w:styleId="Fontepargpadro">
     <w:name w:val="Default Paragraph Font"/>
     <w:uiPriority w:val="1"/>
+    <w:semiHidden/>
     <w:unhideWhenUsed/>
   </w:style>
   <w:style w:type="table" w:default="1" w:styleId="Tabelanormal">

</xml_diff>